<commit_message>
Update ELECTION MANAGEMENT SYSTEM.docx
</commit_message>
<xml_diff>
--- a/ELECTION MANAGEMENT SYSTEM.docx
+++ b/ELECTION MANAGEMENT SYSTEM.docx
@@ -4,30 +4,168 @@
   <w:body>
     <w:p>
       <w:pPr>
+        <w:tabs>
+          <w:tab w:val="num" w:pos="720"/>
+        </w:tabs>
+        <w:ind w:left="720" w:hanging="360"/>
+        <w:jc w:val="center"/>
+        <w:rPr>
+          <w:rFonts w:ascii="Times New Roman" w:hAnsi="Times New Roman" w:cs="Times New Roman"/>
+          <w:sz w:val="32"/>
+          <w:szCs w:val="32"/>
+        </w:rPr>
+      </w:pPr>
+      <w:r>
+        <w:rPr>
+          <w:rFonts w:ascii="Times New Roman" w:hAnsi="Times New Roman" w:cs="Times New Roman"/>
+          <w:sz w:val="32"/>
+          <w:szCs w:val="32"/>
+        </w:rPr>
+        <w:t>SEPM Assignment</w:t>
+      </w:r>
+    </w:p>
+    <w:p>
+      <w:pPr>
+        <w:tabs>
+          <w:tab w:val="num" w:pos="720"/>
+        </w:tabs>
+        <w:ind w:left="720" w:hanging="360"/>
+        <w:jc w:val="center"/>
+        <w:rPr>
+          <w:rFonts w:ascii="Times New Roman" w:hAnsi="Times New Roman" w:cs="Times New Roman"/>
+          <w:sz w:val="32"/>
+          <w:szCs w:val="32"/>
+        </w:rPr>
+      </w:pPr>
+    </w:p>
+    <w:p>
+      <w:pPr>
         <w:numPr>
           <w:ilvl w:val="0"/>
           <w:numId w:val="1"/>
         </w:numPr>
-      </w:pPr>
-      <w:r>
-        <w:rPr>
-          <w:lang w:val="en-US"/>
-        </w:rPr>
-        <w:t xml:space="preserve">Consider a software project “Election management </w:t>
-      </w:r>
-      <w:proofErr w:type="gramStart"/>
-      <w:r>
-        <w:rPr>
-          <w:lang w:val="en-US"/>
-        </w:rPr>
-        <w:t>system ”</w:t>
-      </w:r>
-      <w:proofErr w:type="gramEnd"/>
-      <w:r>
-        <w:rPr>
-          <w:lang w:val="en-US"/>
-        </w:rPr>
-        <w:t>.</w:t>
+        <w:rPr>
+          <w:rFonts w:ascii="Times New Roman" w:hAnsi="Times New Roman" w:cs="Times New Roman"/>
+          <w:sz w:val="28"/>
+          <w:szCs w:val="28"/>
+        </w:rPr>
+      </w:pPr>
+      <w:r>
+        <w:rPr>
+          <w:rFonts w:ascii="Times New Roman" w:hAnsi="Times New Roman" w:cs="Times New Roman"/>
+          <w:sz w:val="28"/>
+          <w:szCs w:val="28"/>
+          <w:lang w:val="en-US"/>
+        </w:rPr>
+        <w:t>I</w:t>
+      </w:r>
+      <w:r>
+        <w:rPr>
+          <w:rFonts w:ascii="Times New Roman" w:hAnsi="Times New Roman" w:cs="Times New Roman"/>
+          <w:sz w:val="28"/>
+          <w:szCs w:val="28"/>
+          <w:lang w:val="en-US"/>
+        </w:rPr>
+        <w:t xml:space="preserve">t is </w:t>
+      </w:r>
+      <w:r>
+        <w:rPr>
+          <w:rFonts w:ascii="Times New Roman" w:hAnsi="Times New Roman" w:cs="Times New Roman"/>
+          <w:sz w:val="28"/>
+          <w:szCs w:val="28"/>
+          <w:lang w:val="en-US"/>
+        </w:rPr>
+        <w:t xml:space="preserve">an </w:t>
+      </w:r>
+      <w:r>
+        <w:rPr>
+          <w:rFonts w:ascii="Times New Roman" w:hAnsi="Times New Roman" w:cs="Times New Roman"/>
+          <w:sz w:val="28"/>
+          <w:szCs w:val="28"/>
+          <w:lang w:val="en-US"/>
+        </w:rPr>
+        <w:t xml:space="preserve">election management system </w:t>
+      </w:r>
+      <w:r>
+        <w:rPr>
+          <w:rFonts w:ascii="Times New Roman" w:hAnsi="Times New Roman" w:cs="Times New Roman"/>
+          <w:sz w:val="28"/>
+          <w:szCs w:val="28"/>
+          <w:lang w:val="en-US"/>
+        </w:rPr>
+        <w:t>that</w:t>
+      </w:r>
+      <w:r>
+        <w:rPr>
+          <w:rFonts w:ascii="Times New Roman" w:hAnsi="Times New Roman" w:cs="Times New Roman"/>
+          <w:sz w:val="28"/>
+          <w:szCs w:val="28"/>
+          <w:lang w:val="en-US"/>
+        </w:rPr>
+        <w:t xml:space="preserve"> </w:t>
+      </w:r>
+      <w:r>
+        <w:rPr>
+          <w:rFonts w:ascii="Times New Roman" w:hAnsi="Times New Roman" w:cs="Times New Roman"/>
+          <w:sz w:val="28"/>
+          <w:szCs w:val="28"/>
+          <w:lang w:val="en-US"/>
+        </w:rPr>
+        <w:t xml:space="preserve">has well defined and fixed requirements and </w:t>
+      </w:r>
+      <w:r>
+        <w:rPr>
+          <w:rFonts w:ascii="Times New Roman" w:hAnsi="Times New Roman" w:cs="Times New Roman"/>
+          <w:sz w:val="28"/>
+          <w:szCs w:val="28"/>
+          <w:lang w:val="en-US"/>
+        </w:rPr>
+        <w:t xml:space="preserve">is a sensitive kind of system </w:t>
+      </w:r>
+      <w:r>
+        <w:rPr>
+          <w:rFonts w:ascii="Times New Roman" w:hAnsi="Times New Roman" w:cs="Times New Roman"/>
+          <w:sz w:val="28"/>
+          <w:szCs w:val="28"/>
+          <w:lang w:val="en-US"/>
+        </w:rPr>
+        <w:t>that</w:t>
+      </w:r>
+      <w:r>
+        <w:rPr>
+          <w:rFonts w:ascii="Times New Roman" w:hAnsi="Times New Roman" w:cs="Times New Roman"/>
+          <w:sz w:val="28"/>
+          <w:szCs w:val="28"/>
+          <w:lang w:val="en-US"/>
+        </w:rPr>
+        <w:t xml:space="preserve"> needs accuracy of data collection and privacy of data collected and how to manage fraud cases and detect them, which need deep business understanding and risk management as well as excellent testing cases.</w:t>
+      </w:r>
+      <w:r>
+        <w:rPr>
+          <w:rFonts w:ascii="Times New Roman" w:hAnsi="Times New Roman" w:cs="Times New Roman"/>
+          <w:sz w:val="28"/>
+          <w:szCs w:val="28"/>
+          <w:lang w:val="en-US"/>
+        </w:rPr>
+        <w:t xml:space="preserve"> This can be achieved by applying essential security checks and validations.</w:t>
+      </w:r>
+      <w:r>
+        <w:rPr>
+          <w:rFonts w:ascii="Times New Roman" w:hAnsi="Times New Roman" w:cs="Times New Roman"/>
+          <w:sz w:val="28"/>
+          <w:szCs w:val="28"/>
+          <w:lang w:val="en-US"/>
+        </w:rPr>
+        <w:t xml:space="preserve"> </w:t>
+      </w:r>
+      <w:r>
+        <w:rPr>
+          <w:rFonts w:ascii="Times New Roman" w:hAnsi="Times New Roman" w:cs="Times New Roman"/>
+          <w:sz w:val="28"/>
+          <w:szCs w:val="28"/>
+          <w:lang w:val="en-US"/>
+        </w:rPr>
+        <w:t>This model is rather small or medium-sized.</w:t>
       </w:r>
     </w:p>
     <w:p>
@@ -36,12 +174,47 @@
           <w:ilvl w:val="0"/>
           <w:numId w:val="1"/>
         </w:numPr>
-      </w:pPr>
-      <w:r>
-        <w:rPr>
-          <w:lang w:val="en-US"/>
-        </w:rPr>
-        <w:t xml:space="preserve">Do Analysis and choose a process model what do you think is the suitable one? </w:t>
+        <w:rPr>
+          <w:rFonts w:ascii="Times New Roman" w:hAnsi="Times New Roman" w:cs="Times New Roman"/>
+          <w:sz w:val="28"/>
+          <w:szCs w:val="28"/>
+        </w:rPr>
+      </w:pPr>
+      <w:r>
+        <w:rPr>
+          <w:rFonts w:ascii="Times New Roman" w:hAnsi="Times New Roman" w:cs="Times New Roman"/>
+          <w:sz w:val="28"/>
+          <w:szCs w:val="28"/>
+          <w:lang w:val="en-US"/>
+        </w:rPr>
+        <w:t>When we review the most known SDLC model</w:t>
+      </w:r>
+      <w:r>
+        <w:rPr>
+          <w:rFonts w:ascii="Times New Roman" w:hAnsi="Times New Roman" w:cs="Times New Roman"/>
+          <w:sz w:val="28"/>
+          <w:szCs w:val="28"/>
+          <w:lang w:val="en-US"/>
+        </w:rPr>
+        <w:t>s</w:t>
+      </w:r>
+      <w:r>
+        <w:rPr>
+          <w:rFonts w:ascii="Times New Roman" w:hAnsi="Times New Roman" w:cs="Times New Roman"/>
+          <w:sz w:val="28"/>
+          <w:szCs w:val="28"/>
+          <w:lang w:val="en-US"/>
+        </w:rPr>
+        <w:t xml:space="preserve">, </w:t>
+      </w:r>
+      <w:r>
+        <w:rPr>
+          <w:rFonts w:ascii="Times New Roman" w:hAnsi="Times New Roman" w:cs="Times New Roman"/>
+          <w:sz w:val="28"/>
+          <w:szCs w:val="28"/>
+          <w:lang w:val="en-US"/>
+        </w:rPr>
+        <w:t>we find out that iterative and incremental models are the best-suited models for this problem statement.</w:t>
       </w:r>
     </w:p>
     <w:p>
@@ -50,12 +223,47 @@
           <w:ilvl w:val="0"/>
           <w:numId w:val="1"/>
         </w:numPr>
-      </w:pPr>
-      <w:r>
-        <w:rPr>
-          <w:lang w:val="en-US"/>
-        </w:rPr>
-        <w:t xml:space="preserve">In this case, with this limited input about the case, I think we had enough information to build up the decision. </w:t>
+        <w:rPr>
+          <w:rFonts w:ascii="Times New Roman" w:hAnsi="Times New Roman" w:cs="Times New Roman"/>
+          <w:sz w:val="28"/>
+          <w:szCs w:val="28"/>
+        </w:rPr>
+      </w:pPr>
+      <w:r>
+        <w:rPr>
+          <w:rFonts w:ascii="Times New Roman" w:hAnsi="Times New Roman" w:cs="Times New Roman"/>
+          <w:sz w:val="28"/>
+          <w:szCs w:val="28"/>
+          <w:lang w:val="en-US"/>
+        </w:rPr>
+        <w:t>Iterative Model – As we know iterative model is best suited for small, fixed requirement systems. These features more often match the needs of the development process of an election management system. The system will be released at once.</w:t>
+      </w:r>
+      <w:r>
+        <w:rPr>
+          <w:rFonts w:ascii="Times New Roman" w:hAnsi="Times New Roman" w:cs="Times New Roman"/>
+          <w:sz w:val="28"/>
+          <w:szCs w:val="28"/>
+          <w:lang w:val="en-US"/>
+        </w:rPr>
+        <w:t xml:space="preserve"> </w:t>
+      </w:r>
+      <w:r>
+        <w:rPr>
+          <w:rFonts w:ascii="Times New Roman" w:hAnsi="Times New Roman" w:cs="Times New Roman"/>
+          <w:sz w:val="28"/>
+          <w:szCs w:val="28"/>
+          <w:lang w:val="en-US"/>
+        </w:rPr>
+        <w:t>F</w:t>
+      </w:r>
+      <w:r>
+        <w:rPr>
+          <w:rFonts w:ascii="Times New Roman" w:hAnsi="Times New Roman" w:cs="Times New Roman"/>
+          <w:sz w:val="28"/>
+          <w:szCs w:val="28"/>
+          <w:lang w:val="en-US"/>
+        </w:rPr>
+        <w:t>or example, you cannot do the election process if you do not have an identity management module or fraud detection</w:t>
       </w:r>
     </w:p>
     <w:p>
@@ -64,12 +272,136 @@
           <w:ilvl w:val="0"/>
           <w:numId w:val="1"/>
         </w:numPr>
-      </w:pPr>
-      <w:r>
-        <w:rPr>
-          <w:lang w:val="en-US"/>
-        </w:rPr>
-        <w:t xml:space="preserve">First, it is election management system which is a sensitive kind of systems which needs an accuracy of data collection and privacy of data collected and how to manage fraud cases and detect them, which need deep business understanding and risk management as well as excellent testing cases. </w:t>
+        <w:rPr>
+          <w:rFonts w:ascii="Times New Roman" w:hAnsi="Times New Roman" w:cs="Times New Roman"/>
+          <w:sz w:val="28"/>
+          <w:szCs w:val="28"/>
+        </w:rPr>
+      </w:pPr>
+      <w:r>
+        <w:rPr>
+          <w:rFonts w:ascii="Times New Roman" w:hAnsi="Times New Roman" w:cs="Times New Roman"/>
+          <w:sz w:val="28"/>
+          <w:szCs w:val="28"/>
+          <w:lang w:val="en-US"/>
+        </w:rPr>
+        <w:t xml:space="preserve">Incremental Model – As this model is best suited </w:t>
+      </w:r>
+      <w:r>
+        <w:rPr>
+          <w:rFonts w:ascii="Times New Roman" w:hAnsi="Times New Roman" w:cs="Times New Roman"/>
+          <w:sz w:val="28"/>
+          <w:szCs w:val="28"/>
+          <w:lang w:val="en-US"/>
+        </w:rPr>
+        <w:t>when the requirements of the complete system are clearly defined and understood</w:t>
+      </w:r>
+      <w:r>
+        <w:rPr>
+          <w:rFonts w:ascii="Times New Roman" w:hAnsi="Times New Roman" w:cs="Times New Roman"/>
+          <w:sz w:val="28"/>
+          <w:szCs w:val="28"/>
+          <w:lang w:val="en-US"/>
+        </w:rPr>
+        <w:t>, and when the system is medium-sized, therefore we can use the Incremental model for the development process of an election management system. The incremental model can handle little risk which will be helpful as this software might have little risk.</w:t>
+      </w:r>
+      <w:r>
+        <w:rPr>
+          <w:rFonts w:ascii="Times New Roman" w:hAnsi="Times New Roman" w:cs="Times New Roman"/>
+          <w:sz w:val="28"/>
+          <w:szCs w:val="28"/>
+          <w:lang w:val="en-US"/>
+        </w:rPr>
+        <w:t xml:space="preserve"> We know incremental model do testing and security checks after each iteration is completed. So due to these reasons, the incremental model is best suited for this system.</w:t>
+      </w:r>
+      <w:r>
+        <w:rPr>
+          <w:rFonts w:ascii="Times New Roman" w:hAnsi="Times New Roman" w:cs="Times New Roman"/>
+          <w:sz w:val="28"/>
+          <w:szCs w:val="28"/>
+          <w:lang w:val="en-US"/>
+        </w:rPr>
+        <w:t xml:space="preserve"> </w:t>
+      </w:r>
+      <w:r>
+        <w:rPr>
+          <w:rFonts w:ascii="Times New Roman" w:hAnsi="Times New Roman" w:cs="Times New Roman"/>
+          <w:sz w:val="28"/>
+          <w:szCs w:val="28"/>
+          <w:lang w:val="en-US"/>
+        </w:rPr>
+        <w:t>M</w:t>
+      </w:r>
+      <w:r>
+        <w:rPr>
+          <w:rFonts w:ascii="Times New Roman" w:hAnsi="Times New Roman" w:cs="Times New Roman"/>
+          <w:sz w:val="28"/>
+          <w:szCs w:val="28"/>
+          <w:lang w:val="en-US"/>
+        </w:rPr>
+        <w:t xml:space="preserve">aybe according to the business needs, they can ask to do some modules regarding the software itself in one iteration and the analytics and reports in another iteration. </w:t>
+      </w:r>
+      <w:r>
+        <w:rPr>
+          <w:rFonts w:ascii="Times New Roman" w:hAnsi="Times New Roman" w:cs="Times New Roman"/>
+          <w:sz w:val="28"/>
+          <w:szCs w:val="28"/>
+          <w:lang w:val="en-US"/>
+        </w:rPr>
+        <w:t xml:space="preserve">But still, </w:t>
+      </w:r>
+      <w:r>
+        <w:rPr>
+          <w:rFonts w:ascii="Times New Roman" w:hAnsi="Times New Roman" w:cs="Times New Roman"/>
+          <w:sz w:val="28"/>
+          <w:szCs w:val="28"/>
+          <w:lang w:val="en-US"/>
+        </w:rPr>
+        <w:t xml:space="preserve">I do not think this will happen in </w:t>
+      </w:r>
+      <w:r>
+        <w:rPr>
+          <w:rFonts w:ascii="Times New Roman" w:hAnsi="Times New Roman" w:cs="Times New Roman"/>
+          <w:sz w:val="28"/>
+          <w:szCs w:val="28"/>
+          <w:lang w:val="en-US"/>
+        </w:rPr>
+        <w:t xml:space="preserve">a </w:t>
+      </w:r>
+      <w:r>
+        <w:rPr>
+          <w:rFonts w:ascii="Times New Roman" w:hAnsi="Times New Roman" w:cs="Times New Roman"/>
+          <w:sz w:val="28"/>
+          <w:szCs w:val="28"/>
+          <w:lang w:val="en-US"/>
+        </w:rPr>
+        <w:t>real</w:t>
+      </w:r>
+      <w:r>
+        <w:rPr>
+          <w:rFonts w:ascii="Times New Roman" w:hAnsi="Times New Roman" w:cs="Times New Roman"/>
+          <w:sz w:val="28"/>
+          <w:szCs w:val="28"/>
+          <w:lang w:val="en-US"/>
+        </w:rPr>
+        <w:t>-</w:t>
+      </w:r>
+      <w:r>
+        <w:rPr>
+          <w:rFonts w:ascii="Times New Roman" w:hAnsi="Times New Roman" w:cs="Times New Roman"/>
+          <w:sz w:val="28"/>
+          <w:szCs w:val="28"/>
+          <w:lang w:val="en-US"/>
+        </w:rPr>
+        <w:t>life example with a similar type of system</w:t>
+      </w:r>
+      <w:r>
+        <w:rPr>
+          <w:rFonts w:ascii="Times New Roman" w:hAnsi="Times New Roman" w:cs="Times New Roman"/>
+          <w:sz w:val="28"/>
+          <w:szCs w:val="28"/>
+        </w:rPr>
+        <w:t>.</w:t>
       </w:r>
     </w:p>
     <w:p>
@@ -78,29 +410,93 @@
           <w:ilvl w:val="0"/>
           <w:numId w:val="1"/>
         </w:numPr>
-      </w:pPr>
-      <w:r>
-        <w:rPr>
-          <w:lang w:val="en-US"/>
-        </w:rPr>
-        <w:t>When we review the most known SDLC model, we will see some models can fit as result of that the requirements analysis activity has been finished with a clear understanding about the requirements, let us first exclude some models</w:t>
+        <w:rPr>
+          <w:rFonts w:ascii="Times New Roman" w:hAnsi="Times New Roman" w:cs="Times New Roman"/>
+          <w:sz w:val="28"/>
+          <w:szCs w:val="28"/>
+        </w:rPr>
+      </w:pPr>
+      <w:r>
+        <w:rPr>
+          <w:rFonts w:ascii="Times New Roman" w:hAnsi="Times New Roman" w:cs="Times New Roman"/>
+          <w:sz w:val="28"/>
+          <w:szCs w:val="28"/>
+        </w:rPr>
+        <w:t xml:space="preserve">After the complete analysis, </w:t>
+      </w:r>
+      <w:proofErr w:type="gramStart"/>
+      <w:r>
+        <w:rPr>
+          <w:rFonts w:ascii="Times New Roman" w:hAnsi="Times New Roman" w:cs="Times New Roman"/>
+          <w:sz w:val="28"/>
+          <w:szCs w:val="28"/>
+        </w:rPr>
+        <w:t>We</w:t>
+      </w:r>
+      <w:proofErr w:type="gramEnd"/>
+      <w:r>
+        <w:rPr>
+          <w:rFonts w:ascii="Times New Roman" w:hAnsi="Times New Roman" w:cs="Times New Roman"/>
+          <w:sz w:val="28"/>
+          <w:szCs w:val="28"/>
+        </w:rPr>
+        <w:t xml:space="preserve"> can conclude that the </w:t>
+      </w:r>
+      <w:r>
+        <w:rPr>
+          <w:rFonts w:ascii="Times New Roman" w:hAnsi="Times New Roman" w:cs="Times New Roman"/>
+          <w:b/>
+          <w:bCs/>
+          <w:sz w:val="28"/>
+          <w:szCs w:val="28"/>
+        </w:rPr>
+        <w:t>incremental model</w:t>
+      </w:r>
+      <w:r>
+        <w:rPr>
+          <w:rFonts w:ascii="Times New Roman" w:hAnsi="Times New Roman" w:cs="Times New Roman"/>
+          <w:sz w:val="28"/>
+          <w:szCs w:val="28"/>
+        </w:rPr>
+        <w:t xml:space="preserve"> is the most optimal SDLC model for an election management system. </w:t>
+      </w:r>
+      <w:r>
+        <w:rPr>
+          <w:rFonts w:ascii="Times New Roman" w:hAnsi="Times New Roman" w:cs="Times New Roman"/>
+          <w:sz w:val="28"/>
+          <w:szCs w:val="28"/>
+        </w:rPr>
+        <w:t>The</w:t>
+      </w:r>
+      <w:r>
+        <w:rPr>
+          <w:rFonts w:ascii="Times New Roman" w:hAnsi="Times New Roman" w:cs="Times New Roman"/>
+          <w:b/>
+          <w:bCs/>
+          <w:sz w:val="28"/>
+          <w:szCs w:val="28"/>
+        </w:rPr>
+        <w:t xml:space="preserve"> i</w:t>
+      </w:r>
+      <w:r>
+        <w:rPr>
+          <w:rFonts w:ascii="Times New Roman" w:hAnsi="Times New Roman" w:cs="Times New Roman"/>
+          <w:b/>
+          <w:bCs/>
+          <w:sz w:val="28"/>
+          <w:szCs w:val="28"/>
+        </w:rPr>
+        <w:t>terative model</w:t>
+      </w:r>
+      <w:r>
+        <w:rPr>
+          <w:rFonts w:ascii="Times New Roman" w:hAnsi="Times New Roman" w:cs="Times New Roman"/>
+          <w:sz w:val="28"/>
+          <w:szCs w:val="28"/>
+        </w:rPr>
+        <w:t xml:space="preserve"> can also be used for this software.</w:t>
       </w:r>
     </w:p>
-    <w:p>
-      <w:pPr>
-        <w:numPr>
-          <w:ilvl w:val="0"/>
-          <w:numId w:val="1"/>
-        </w:numPr>
-      </w:pPr>
-      <w:r>
-        <w:rPr>
-          <w:lang w:val="en-US"/>
-        </w:rPr>
-        <w:t>Iterative and Incremental Model: The system will not be operationalized in iterations as well, for example, you cannot do the election process if you do not have an identity management module or fraud detection for example, while also, may be according to the business needs, they can ask to do some modules regarding the software itself in one iteration and the analytics and reports in another iteration. I do not think this will happen in real life example with a similar type of system</w:t>
-      </w:r>
-    </w:p>
-    <w:p/>
     <w:sectPr>
       <w:pgSz w:w="11906" w:h="16838"/>
       <w:pgMar w:top="1440" w:right="1440" w:bottom="1440" w:left="1440" w:header="708" w:footer="708" w:gutter="0"/>
@@ -947,6 +1343,7 @@
   <w:style w:type="character" w:default="1" w:styleId="DefaultParagraphFont">
     <w:name w:val="Default Paragraph Font"/>
     <w:uiPriority w:val="1"/>
+    <w:semiHidden/>
     <w:unhideWhenUsed/>
   </w:style>
   <w:style w:type="table" w:default="1" w:styleId="TableNormal">

</xml_diff>